<commit_message>
Segundo guardado del documento.
</commit_message>
<xml_diff>
--- a/UnGitHub.docx
+++ b/UnGitHub.docx
@@ -11,6 +11,16 @@
           <w:szCs w:val="24"/>
         </w:rPr>
       </w:pPr>
+      <w:r>
+        <w:rPr>
+          <w:rFonts w:ascii="Times New Roman" w:hAnsi="Times New Roman" w:cs="Times New Roman"/>
+          <w:sz w:val="24"/>
+          <w:szCs w:val="24"/>
+        </w:rPr>
+        <w:t xml:space="preserve">2DA </w:t>
+      </w:r>
+      <w:bookmarkStart w:id="0" w:name="_GoBack"/>
+      <w:bookmarkEnd w:id="0"/>
       <w:r>
         <w:rPr>
           <w:rFonts w:ascii="Times New Roman" w:hAnsi="Times New Roman" w:cs="Times New Roman"/>
@@ -97,6 +107,7 @@
       <w:r>
         <w:rPr>
           <w:rFonts w:ascii="Times New Roman" w:hAnsi="Times New Roman" w:cs="Times New Roman"/>
+          <w:noProof/>
           <w:sz w:val="24"/>
           <w:szCs w:val="24"/>
         </w:rPr>
@@ -183,6 +194,7 @@
       <w:r>
         <w:rPr>
           <w:rFonts w:ascii="Times New Roman" w:hAnsi="Times New Roman" w:cs="Times New Roman"/>
+          <w:noProof/>
           <w:sz w:val="24"/>
           <w:szCs w:val="24"/>
         </w:rPr>
@@ -362,8 +374,6 @@
         </w:rPr>
         <w:t>Si se hacen modificaciones a algunos archivos de ese proyecto, solo esos archivos se modifican y se reemplazan por el nuevo guardado, con ventaja que muestran los cambios hechos.</w:t>
       </w:r>
-      <w:bookmarkStart w:id="0" w:name="_GoBack"/>
-      <w:bookmarkEnd w:id="0"/>
     </w:p>
     <w:sectPr>
       <w:pgSz w:w="11906" w:h="16838"/>
@@ -989,6 +999,7 @@
   <w:style w:type="character" w:default="1" w:styleId="Fuentedeprrafopredeter">
     <w:name w:val="Default Paragraph Font"/>
     <w:uiPriority w:val="1"/>
+    <w:semiHidden/>
     <w:unhideWhenUsed/>
   </w:style>
   <w:style w:type="table" w:default="1" w:styleId="Tablanormal">

</xml_diff>

<commit_message>
Explicación de versiones e historial de guardado.
</commit_message>
<xml_diff>
--- a/UnGitHub.docx
+++ b/UnGitHub.docx
@@ -11,16 +11,6 @@
           <w:szCs w:val="24"/>
         </w:rPr>
       </w:pPr>
-      <w:r>
-        <w:rPr>
-          <w:rFonts w:ascii="Times New Roman" w:hAnsi="Times New Roman" w:cs="Times New Roman"/>
-          <w:sz w:val="24"/>
-          <w:szCs w:val="24"/>
-        </w:rPr>
-        <w:t xml:space="preserve">2DA </w:t>
-      </w:r>
-      <w:bookmarkStart w:id="0" w:name="_GoBack"/>
-      <w:bookmarkEnd w:id="0"/>
       <w:r>
         <w:rPr>
           <w:rFonts w:ascii="Times New Roman" w:hAnsi="Times New Roman" w:cs="Times New Roman"/>
@@ -237,27 +227,6 @@
     </w:p>
     <w:p>
       <w:pPr>
-        <w:jc w:val="center"/>
-        <w:rPr>
-          <w:rFonts w:ascii="Times New Roman" w:hAnsi="Times New Roman" w:cs="Times New Roman"/>
-          <w:sz w:val="24"/>
-          <w:szCs w:val="24"/>
-        </w:rPr>
-      </w:pPr>
-    </w:p>
-    <w:p>
-      <w:pPr>
-        <w:pStyle w:val="Prrafodelista"/>
-        <w:jc w:val="both"/>
-        <w:rPr>
-          <w:rFonts w:ascii="Times New Roman" w:hAnsi="Times New Roman" w:cs="Times New Roman"/>
-          <w:sz w:val="24"/>
-          <w:szCs w:val="24"/>
-        </w:rPr>
-      </w:pPr>
-    </w:p>
-    <w:p>
-      <w:pPr>
         <w:pStyle w:val="Prrafodelista"/>
         <w:numPr>
           <w:ilvl w:val="0"/>
@@ -276,6 +245,7 @@
           <w:sz w:val="24"/>
           <w:szCs w:val="24"/>
         </w:rPr>
+        <w:lastRenderedPageBreak/>
         <w:t>En la parte superior de la ventana se muestra la fecha de la modificación al frente del usuario.</w:t>
       </w:r>
     </w:p>
@@ -360,20 +330,296 @@
     </w:p>
     <w:p>
       <w:pPr>
-        <w:rPr>
-          <w:i/>
-          <w:u w:val="single"/>
-        </w:rPr>
-      </w:pPr>
-      <w:r>
-        <w:rPr>
-          <w:rFonts w:ascii="Times New Roman" w:hAnsi="Times New Roman" w:cs="Times New Roman"/>
-          <w:i/>
-          <w:sz w:val="24"/>
-          <w:szCs w:val="24"/>
-        </w:rPr>
-        <w:t>Si se hacen modificaciones a algunos archivos de ese proyecto, solo esos archivos se modifican y se reemplazan por el nuevo guardado, con ventaja que muestran los cambios hechos.</w:t>
-      </w:r>
+        <w:jc w:val="center"/>
+        <w:rPr>
+          <w:rFonts w:ascii="Times New Roman" w:hAnsi="Times New Roman" w:cs="Times New Roman"/>
+          <w:sz w:val="24"/>
+          <w:szCs w:val="24"/>
+        </w:rPr>
+      </w:pPr>
+      <w:r>
+        <w:rPr>
+          <w:rFonts w:ascii="Times New Roman" w:hAnsi="Times New Roman" w:cs="Times New Roman"/>
+          <w:sz w:val="24"/>
+          <w:szCs w:val="24"/>
+        </w:rPr>
+        <w:t>HISTORIAL DE VERSIONES DEL GUARDADO</w:t>
+      </w:r>
+    </w:p>
+    <w:p>
+      <w:pPr>
+        <w:rPr>
+          <w:rFonts w:ascii="Times New Roman" w:hAnsi="Times New Roman" w:cs="Times New Roman"/>
+          <w:sz w:val="24"/>
+          <w:szCs w:val="24"/>
+        </w:rPr>
+      </w:pPr>
+      <w:r>
+        <w:rPr>
+          <w:rFonts w:ascii="Times New Roman" w:hAnsi="Times New Roman" w:cs="Times New Roman"/>
+          <w:sz w:val="24"/>
+          <w:szCs w:val="24"/>
+        </w:rPr>
+        <w:t>Si se hacen modificaciones a</w:t>
+      </w:r>
+      <w:r>
+        <w:rPr>
+          <w:rFonts w:ascii="Times New Roman" w:hAnsi="Times New Roman" w:cs="Times New Roman"/>
+          <w:sz w:val="24"/>
+          <w:szCs w:val="24"/>
+        </w:rPr>
+        <w:t xml:space="preserve">l proyecto van a quedar guardadas en el historial, la versión más reciente se muestra en el proyecto principal. A continuación, veremos como ingresar al historial y ver todas las modificaciones a nuestro proyecto. </w:t>
+      </w:r>
+    </w:p>
+    <w:p>
+      <w:pPr>
+        <w:pStyle w:val="Prrafodelista"/>
+        <w:numPr>
+          <w:ilvl w:val="0"/>
+          <w:numId w:val="4"/>
+        </w:numPr>
+        <w:rPr>
+          <w:rFonts w:ascii="Times New Roman" w:hAnsi="Times New Roman" w:cs="Times New Roman"/>
+          <w:sz w:val="24"/>
+          <w:szCs w:val="24"/>
+        </w:rPr>
+      </w:pPr>
+      <w:r>
+        <w:rPr>
+          <w:rFonts w:ascii="Times New Roman" w:hAnsi="Times New Roman" w:cs="Times New Roman"/>
+          <w:sz w:val="24"/>
+          <w:szCs w:val="24"/>
+        </w:rPr>
+        <w:t>Ingresamos al archivo.</w:t>
+      </w:r>
+    </w:p>
+    <w:p>
+      <w:pPr>
+        <w:jc w:val="center"/>
+        <w:rPr>
+          <w:rFonts w:ascii="Times New Roman" w:hAnsi="Times New Roman" w:cs="Times New Roman"/>
+          <w:sz w:val="24"/>
+          <w:szCs w:val="24"/>
+        </w:rPr>
+      </w:pPr>
+      <w:r>
+        <w:rPr>
+          <w:rFonts w:ascii="Times New Roman" w:hAnsi="Times New Roman" w:cs="Times New Roman"/>
+          <w:sz w:val="24"/>
+          <w:szCs w:val="24"/>
+        </w:rPr>
+        <w:drawing>
+          <wp:inline distT="0" distB="0" distL="0" distR="0" wp14:anchorId="4753B773" wp14:editId="648696FB">
+            <wp:extent cx="5400040" cy="3228340"/>
+            <wp:effectExtent l="0" t="0" r="0" b="0"/>
+            <wp:docPr id="2" name="Imagen 2"/>
+            <wp:cNvGraphicFramePr>
+              <a:graphicFrameLocks xmlns:a="http://schemas.openxmlformats.org/drawingml/2006/main" noChangeAspect="1"/>
+            </wp:cNvGraphicFramePr>
+            <a:graphic xmlns:a="http://schemas.openxmlformats.org/drawingml/2006/main">
+              <a:graphicData uri="http://schemas.openxmlformats.org/drawingml/2006/picture">
+                <pic:pic xmlns:pic="http://schemas.openxmlformats.org/drawingml/2006/picture">
+                  <pic:nvPicPr>
+                    <pic:cNvPr id="1" name=""/>
+                    <pic:cNvPicPr/>
+                  </pic:nvPicPr>
+                  <pic:blipFill>
+                    <a:blip r:embed="rId7"/>
+                    <a:stretch>
+                      <a:fillRect/>
+                    </a:stretch>
+                  </pic:blipFill>
+                  <pic:spPr>
+                    <a:xfrm>
+                      <a:off x="0" y="0"/>
+                      <a:ext cx="5400040" cy="3228340"/>
+                    </a:xfrm>
+                    <a:prstGeom prst="rect">
+                      <a:avLst/>
+                    </a:prstGeom>
+                  </pic:spPr>
+                </pic:pic>
+              </a:graphicData>
+            </a:graphic>
+          </wp:inline>
+        </w:drawing>
+      </w:r>
+    </w:p>
+    <w:p>
+      <w:pPr>
+        <w:pStyle w:val="Prrafodelista"/>
+        <w:numPr>
+          <w:ilvl w:val="0"/>
+          <w:numId w:val="4"/>
+        </w:numPr>
+        <w:jc w:val="both"/>
+        <w:rPr>
+          <w:rFonts w:ascii="Times New Roman" w:hAnsi="Times New Roman" w:cs="Times New Roman"/>
+          <w:sz w:val="24"/>
+          <w:szCs w:val="24"/>
+        </w:rPr>
+      </w:pPr>
+      <w:r>
+        <w:rPr>
+          <w:rFonts w:ascii="Times New Roman" w:hAnsi="Times New Roman" w:cs="Times New Roman"/>
+          <w:sz w:val="24"/>
+          <w:szCs w:val="24"/>
+        </w:rPr>
+        <w:t>Seleccionamos en botón History.</w:t>
+      </w:r>
+    </w:p>
+    <w:p>
+      <w:pPr>
+        <w:pStyle w:val="Prrafodelista"/>
+        <w:jc w:val="both"/>
+        <w:rPr>
+          <w:rFonts w:ascii="Times New Roman" w:hAnsi="Times New Roman" w:cs="Times New Roman"/>
+          <w:sz w:val="24"/>
+          <w:szCs w:val="24"/>
+        </w:rPr>
+      </w:pPr>
+    </w:p>
+    <w:p>
+      <w:pPr>
+        <w:jc w:val="center"/>
+        <w:rPr>
+          <w:rFonts w:ascii="Times New Roman" w:hAnsi="Times New Roman" w:cs="Times New Roman"/>
+          <w:sz w:val="24"/>
+          <w:szCs w:val="24"/>
+        </w:rPr>
+      </w:pPr>
+      <w:r>
+        <w:rPr>
+          <w:rFonts w:ascii="Times New Roman" w:hAnsi="Times New Roman" w:cs="Times New Roman"/>
+          <w:sz w:val="24"/>
+          <w:szCs w:val="24"/>
+        </w:rPr>
+        <w:drawing>
+          <wp:inline distT="0" distB="0" distL="0" distR="0" wp14:anchorId="2C0F8D80" wp14:editId="09D04089">
+            <wp:extent cx="5400040" cy="1969770"/>
+            <wp:effectExtent l="0" t="0" r="0" b="0"/>
+            <wp:docPr id="3" name="Imagen 3"/>
+            <wp:cNvGraphicFramePr>
+              <a:graphicFrameLocks xmlns:a="http://schemas.openxmlformats.org/drawingml/2006/main" noChangeAspect="1"/>
+            </wp:cNvGraphicFramePr>
+            <a:graphic xmlns:a="http://schemas.openxmlformats.org/drawingml/2006/main">
+              <a:graphicData uri="http://schemas.openxmlformats.org/drawingml/2006/picture">
+                <pic:pic xmlns:pic="http://schemas.openxmlformats.org/drawingml/2006/picture">
+                  <pic:nvPicPr>
+                    <pic:cNvPr id="1" name=""/>
+                    <pic:cNvPicPr/>
+                  </pic:nvPicPr>
+                  <pic:blipFill>
+                    <a:blip r:embed="rId8"/>
+                    <a:stretch>
+                      <a:fillRect/>
+                    </a:stretch>
+                  </pic:blipFill>
+                  <pic:spPr>
+                    <a:xfrm>
+                      <a:off x="0" y="0"/>
+                      <a:ext cx="5400040" cy="1969770"/>
+                    </a:xfrm>
+                    <a:prstGeom prst="rect">
+                      <a:avLst/>
+                    </a:prstGeom>
+                  </pic:spPr>
+                </pic:pic>
+              </a:graphicData>
+            </a:graphic>
+          </wp:inline>
+        </w:drawing>
+      </w:r>
+    </w:p>
+    <w:p>
+      <w:pPr>
+        <w:pStyle w:val="Prrafodelista"/>
+        <w:numPr>
+          <w:ilvl w:val="0"/>
+          <w:numId w:val="4"/>
+        </w:numPr>
+        <w:jc w:val="both"/>
+        <w:rPr>
+          <w:rFonts w:ascii="Times New Roman" w:hAnsi="Times New Roman" w:cs="Times New Roman"/>
+          <w:sz w:val="24"/>
+          <w:szCs w:val="24"/>
+        </w:rPr>
+      </w:pPr>
+      <w:r>
+        <w:rPr>
+          <w:rFonts w:ascii="Times New Roman" w:hAnsi="Times New Roman" w:cs="Times New Roman"/>
+          <w:sz w:val="24"/>
+          <w:szCs w:val="24"/>
+        </w:rPr>
+        <w:lastRenderedPageBreak/>
+        <w:t>Se muestran las versiones de cada guardado, hora y fecha.</w:t>
+      </w:r>
+    </w:p>
+    <w:p>
+      <w:pPr>
+        <w:jc w:val="center"/>
+        <w:rPr>
+          <w:rFonts w:ascii="Times New Roman" w:hAnsi="Times New Roman" w:cs="Times New Roman"/>
+          <w:sz w:val="24"/>
+          <w:szCs w:val="24"/>
+        </w:rPr>
+      </w:pPr>
+      <w:r>
+        <w:rPr>
+          <w:rFonts w:ascii="Times New Roman" w:hAnsi="Times New Roman" w:cs="Times New Roman"/>
+          <w:sz w:val="24"/>
+          <w:szCs w:val="24"/>
+        </w:rPr>
+        <w:drawing>
+          <wp:inline distT="0" distB="0" distL="0" distR="0" wp14:anchorId="6D8EB2DB" wp14:editId="7E9C8D7E">
+            <wp:extent cx="5400040" cy="2153920"/>
+            <wp:effectExtent l="0" t="0" r="0" b="0"/>
+            <wp:docPr id="5" name="Imagen 5"/>
+            <wp:cNvGraphicFramePr>
+              <a:graphicFrameLocks xmlns:a="http://schemas.openxmlformats.org/drawingml/2006/main" noChangeAspect="1"/>
+            </wp:cNvGraphicFramePr>
+            <a:graphic xmlns:a="http://schemas.openxmlformats.org/drawingml/2006/main">
+              <a:graphicData uri="http://schemas.openxmlformats.org/drawingml/2006/picture">
+                <pic:pic xmlns:pic="http://schemas.openxmlformats.org/drawingml/2006/picture">
+                  <pic:nvPicPr>
+                    <pic:cNvPr id="1" name=""/>
+                    <pic:cNvPicPr/>
+                  </pic:nvPicPr>
+                  <pic:blipFill>
+                    <a:blip r:embed="rId9"/>
+                    <a:stretch>
+                      <a:fillRect/>
+                    </a:stretch>
+                  </pic:blipFill>
+                  <pic:spPr>
+                    <a:xfrm>
+                      <a:off x="0" y="0"/>
+                      <a:ext cx="5400040" cy="2153920"/>
+                    </a:xfrm>
+                    <a:prstGeom prst="rect">
+                      <a:avLst/>
+                    </a:prstGeom>
+                  </pic:spPr>
+                </pic:pic>
+              </a:graphicData>
+            </a:graphic>
+          </wp:inline>
+        </w:drawing>
+      </w:r>
+    </w:p>
+    <w:p>
+      <w:pPr>
+        <w:jc w:val="center"/>
+        <w:rPr>
+          <w:rFonts w:ascii="Times New Roman" w:hAnsi="Times New Roman" w:cs="Times New Roman"/>
+          <w:sz w:val="24"/>
+          <w:szCs w:val="24"/>
+        </w:rPr>
+      </w:pPr>
+    </w:p>
+    <w:p>
+      <w:bookmarkStart w:id="0" w:name="_GoBack"/>
+      <w:bookmarkEnd w:id="0"/>
     </w:p>
     <w:sectPr>
       <w:pgSz w:w="11906" w:h="16838"/>
@@ -388,6 +634,95 @@
 <file path=word/numbering.xml><?xml version="1.0" encoding="utf-8"?>
 <w:numbering xmlns:wpc="http://schemas.microsoft.com/office/word/2010/wordprocessingCanvas" xmlns:cx="http://schemas.microsoft.com/office/drawing/2014/chartex" xmlns:cx1="http://schemas.microsoft.com/office/drawing/2015/9/8/chartex" xmlns:cx2="http://schemas.microsoft.com/office/drawing/2015/10/21/chartex" xmlns:cx3="http://schemas.microsoft.com/office/drawing/2016/5/9/chartex" xmlns:cx4="http://schemas.microsoft.com/office/drawing/2016/5/10/chartex" xmlns:cx5="http://schemas.microsoft.com/office/drawing/2016/5/11/chartex" xmlns:cx6="http://schemas.microsoft.com/office/drawing/2016/5/12/chartex" xmlns:cx7="http://schemas.microsoft.com/office/drawing/2016/5/13/chartex" xmlns:cx8="http://schemas.microsoft.com/office/drawing/2016/5/14/chartex" xmlns:mc="http://schemas.openxmlformats.org/markup-compatibility/2006" xmlns:aink="http://schemas.microsoft.com/office/drawing/2016/ink" xmlns:am3d="http://schemas.microsoft.com/office/drawing/2017/model3d" xmlns:o="urn:schemas-microsoft-com:office:office" xmlns:r="http://schemas.openxmlformats.org/officeDocument/2006/relationships" xmlns:m="http://schemas.openxmlformats.org/officeDocument/2006/math" xmlns:v="urn:schemas-microsoft-com:vml" xmlns:wp14="http://schemas.microsoft.com/office/word/2010/wordprocessingDrawing" xmlns:wp="http://schemas.openxmlformats.org/drawingml/2006/wordprocessingDrawing" xmlns:w10="urn:schemas-microsoft-com:office:word" xmlns:w="http://schemas.openxmlformats.org/wordprocessingml/2006/main" xmlns:w14="http://schemas.microsoft.com/office/word/2010/wordml" xmlns:w15="http://schemas.microsoft.com/office/word/2012/wordml" xmlns:w16cid="http://schemas.microsoft.com/office/word/2016/wordml/cid" xmlns:w16se="http://schemas.microsoft.com/office/word/2015/wordml/symex" xmlns:wpg="http://schemas.microsoft.com/office/word/2010/wordprocessingGroup" xmlns:wpi="http://schemas.microsoft.com/office/word/2010/wordprocessingInk" xmlns:wne="http://schemas.microsoft.com/office/word/2006/wordml" xmlns:wps="http://schemas.microsoft.com/office/word/2010/wordprocessingShape" mc:Ignorable="w14 w15 w16se w16cid wp14">
   <w:abstractNum w:abstractNumId="0" w15:restartNumberingAfterBreak="0">
+    <w:nsid w:val="0B643C06"/>
+    <w:multiLevelType w:val="hybridMultilevel"/>
+    <w:tmpl w:val="28E8B384"/>
+    <w:lvl w:ilvl="0" w:tplc="580A000F">
+      <w:start w:val="1"/>
+      <w:numFmt w:val="decimal"/>
+      <w:lvlText w:val="%1."/>
+      <w:lvlJc w:val="left"/>
+      <w:pPr>
+        <w:ind w:left="720" w:hanging="360"/>
+      </w:pPr>
+      <w:rPr>
+        <w:rFonts w:hint="default"/>
+      </w:rPr>
+    </w:lvl>
+    <w:lvl w:ilvl="1" w:tplc="580A0019" w:tentative="1">
+      <w:start w:val="1"/>
+      <w:numFmt w:val="lowerLetter"/>
+      <w:lvlText w:val="%2."/>
+      <w:lvlJc w:val="left"/>
+      <w:pPr>
+        <w:ind w:left="1440" w:hanging="360"/>
+      </w:pPr>
+    </w:lvl>
+    <w:lvl w:ilvl="2" w:tplc="580A001B" w:tentative="1">
+      <w:start w:val="1"/>
+      <w:numFmt w:val="lowerRoman"/>
+      <w:lvlText w:val="%3."/>
+      <w:lvlJc w:val="right"/>
+      <w:pPr>
+        <w:ind w:left="2160" w:hanging="180"/>
+      </w:pPr>
+    </w:lvl>
+    <w:lvl w:ilvl="3" w:tplc="580A000F" w:tentative="1">
+      <w:start w:val="1"/>
+      <w:numFmt w:val="decimal"/>
+      <w:lvlText w:val="%4."/>
+      <w:lvlJc w:val="left"/>
+      <w:pPr>
+        <w:ind w:left="2880" w:hanging="360"/>
+      </w:pPr>
+    </w:lvl>
+    <w:lvl w:ilvl="4" w:tplc="580A0019" w:tentative="1">
+      <w:start w:val="1"/>
+      <w:numFmt w:val="lowerLetter"/>
+      <w:lvlText w:val="%5."/>
+      <w:lvlJc w:val="left"/>
+      <w:pPr>
+        <w:ind w:left="3600" w:hanging="360"/>
+      </w:pPr>
+    </w:lvl>
+    <w:lvl w:ilvl="5" w:tplc="580A001B" w:tentative="1">
+      <w:start w:val="1"/>
+      <w:numFmt w:val="lowerRoman"/>
+      <w:lvlText w:val="%6."/>
+      <w:lvlJc w:val="right"/>
+      <w:pPr>
+        <w:ind w:left="4320" w:hanging="180"/>
+      </w:pPr>
+    </w:lvl>
+    <w:lvl w:ilvl="6" w:tplc="580A000F" w:tentative="1">
+      <w:start w:val="1"/>
+      <w:numFmt w:val="decimal"/>
+      <w:lvlText w:val="%7."/>
+      <w:lvlJc w:val="left"/>
+      <w:pPr>
+        <w:ind w:left="5040" w:hanging="360"/>
+      </w:pPr>
+    </w:lvl>
+    <w:lvl w:ilvl="7" w:tplc="580A0019" w:tentative="1">
+      <w:start w:val="1"/>
+      <w:numFmt w:val="lowerLetter"/>
+      <w:lvlText w:val="%8."/>
+      <w:lvlJc w:val="left"/>
+      <w:pPr>
+        <w:ind w:left="5760" w:hanging="360"/>
+      </w:pPr>
+    </w:lvl>
+    <w:lvl w:ilvl="8" w:tplc="580A001B" w:tentative="1">
+      <w:start w:val="1"/>
+      <w:numFmt w:val="lowerRoman"/>
+      <w:lvlText w:val="%9."/>
+      <w:lvlJc w:val="right"/>
+      <w:pPr>
+        <w:ind w:left="6480" w:hanging="180"/>
+      </w:pPr>
+    </w:lvl>
+  </w:abstractNum>
+  <w:abstractNum w:abstractNumId="1" w15:restartNumberingAfterBreak="0">
     <w:nsid w:val="12C83989"/>
     <w:multiLevelType w:val="hybridMultilevel"/>
     <w:tmpl w:val="DD14E5EE"/>
@@ -500,7 +835,7 @@
       </w:rPr>
     </w:lvl>
   </w:abstractNum>
-  <w:abstractNum w:abstractNumId="1" w15:restartNumberingAfterBreak="0">
+  <w:abstractNum w:abstractNumId="2" w15:restartNumberingAfterBreak="0">
     <w:nsid w:val="1CC32035"/>
     <w:multiLevelType w:val="hybridMultilevel"/>
     <w:tmpl w:val="D52484B4"/>
@@ -589,10 +924,105 @@
       </w:pPr>
     </w:lvl>
   </w:abstractNum>
+  <w:abstractNum w:abstractNumId="3" w15:restartNumberingAfterBreak="0">
+    <w:nsid w:val="5C7D7045"/>
+    <w:multiLevelType w:val="hybridMultilevel"/>
+    <w:tmpl w:val="C4B4E4AE"/>
+    <w:lvl w:ilvl="0" w:tplc="580A000F">
+      <w:start w:val="1"/>
+      <w:numFmt w:val="decimal"/>
+      <w:lvlText w:val="%1."/>
+      <w:lvlJc w:val="left"/>
+      <w:pPr>
+        <w:ind w:left="720" w:hanging="360"/>
+      </w:pPr>
+      <w:rPr>
+        <w:rFonts w:hint="default"/>
+      </w:rPr>
+    </w:lvl>
+    <w:lvl w:ilvl="1" w:tplc="580A0019" w:tentative="1">
+      <w:start w:val="1"/>
+      <w:numFmt w:val="lowerLetter"/>
+      <w:lvlText w:val="%2."/>
+      <w:lvlJc w:val="left"/>
+      <w:pPr>
+        <w:ind w:left="1440" w:hanging="360"/>
+      </w:pPr>
+    </w:lvl>
+    <w:lvl w:ilvl="2" w:tplc="580A001B" w:tentative="1">
+      <w:start w:val="1"/>
+      <w:numFmt w:val="lowerRoman"/>
+      <w:lvlText w:val="%3."/>
+      <w:lvlJc w:val="right"/>
+      <w:pPr>
+        <w:ind w:left="2160" w:hanging="180"/>
+      </w:pPr>
+    </w:lvl>
+    <w:lvl w:ilvl="3" w:tplc="580A000F" w:tentative="1">
+      <w:start w:val="1"/>
+      <w:numFmt w:val="decimal"/>
+      <w:lvlText w:val="%4."/>
+      <w:lvlJc w:val="left"/>
+      <w:pPr>
+        <w:ind w:left="2880" w:hanging="360"/>
+      </w:pPr>
+    </w:lvl>
+    <w:lvl w:ilvl="4" w:tplc="580A0019" w:tentative="1">
+      <w:start w:val="1"/>
+      <w:numFmt w:val="lowerLetter"/>
+      <w:lvlText w:val="%5."/>
+      <w:lvlJc w:val="left"/>
+      <w:pPr>
+        <w:ind w:left="3600" w:hanging="360"/>
+      </w:pPr>
+    </w:lvl>
+    <w:lvl w:ilvl="5" w:tplc="580A001B" w:tentative="1">
+      <w:start w:val="1"/>
+      <w:numFmt w:val="lowerRoman"/>
+      <w:lvlText w:val="%6."/>
+      <w:lvlJc w:val="right"/>
+      <w:pPr>
+        <w:ind w:left="4320" w:hanging="180"/>
+      </w:pPr>
+    </w:lvl>
+    <w:lvl w:ilvl="6" w:tplc="580A000F" w:tentative="1">
+      <w:start w:val="1"/>
+      <w:numFmt w:val="decimal"/>
+      <w:lvlText w:val="%7."/>
+      <w:lvlJc w:val="left"/>
+      <w:pPr>
+        <w:ind w:left="5040" w:hanging="360"/>
+      </w:pPr>
+    </w:lvl>
+    <w:lvl w:ilvl="7" w:tplc="580A0019" w:tentative="1">
+      <w:start w:val="1"/>
+      <w:numFmt w:val="lowerLetter"/>
+      <w:lvlText w:val="%8."/>
+      <w:lvlJc w:val="left"/>
+      <w:pPr>
+        <w:ind w:left="5760" w:hanging="360"/>
+      </w:pPr>
+    </w:lvl>
+    <w:lvl w:ilvl="8" w:tplc="580A001B" w:tentative="1">
+      <w:start w:val="1"/>
+      <w:numFmt w:val="lowerRoman"/>
+      <w:lvlText w:val="%9."/>
+      <w:lvlJc w:val="right"/>
+      <w:pPr>
+        <w:ind w:left="6480" w:hanging="180"/>
+      </w:pPr>
+    </w:lvl>
+  </w:abstractNum>
   <w:num w:numId="1">
+    <w:abstractNumId w:val="2"/>
+  </w:num>
+  <w:num w:numId="2">
     <w:abstractNumId w:val="1"/>
   </w:num>
-  <w:num w:numId="2">
+  <w:num w:numId="3">
+    <w:abstractNumId w:val="3"/>
+  </w:num>
+  <w:num w:numId="4">
     <w:abstractNumId w:val="0"/>
   </w:num>
 </w:numbering>

</xml_diff>

<commit_message>
Último guardado de versiones e historial.
</commit_message>
<xml_diff>
--- a/UnGitHub.docx
+++ b/UnGitHub.docx
@@ -29,24 +29,6 @@
           <w:szCs w:val="24"/>
         </w:rPr>
       </w:pPr>
-    </w:p>
-    <w:p>
-      <w:pPr>
-        <w:jc w:val="both"/>
-        <w:rPr>
-          <w:rFonts w:ascii="Times New Roman" w:hAnsi="Times New Roman" w:cs="Times New Roman"/>
-          <w:sz w:val="24"/>
-          <w:szCs w:val="24"/>
-        </w:rPr>
-      </w:pPr>
-      <w:r>
-        <w:rPr>
-          <w:rFonts w:ascii="Times New Roman" w:hAnsi="Times New Roman" w:cs="Times New Roman"/>
-          <w:sz w:val="24"/>
-          <w:szCs w:val="24"/>
-        </w:rPr>
-        <w:t>PASOS</w:t>
-      </w:r>
     </w:p>
     <w:p>
       <w:pPr>
@@ -609,15 +591,62 @@
     </w:p>
     <w:p>
       <w:pPr>
+        <w:rPr>
+          <w:rFonts w:ascii="Times New Roman" w:hAnsi="Times New Roman" w:cs="Times New Roman"/>
+          <w:sz w:val="24"/>
+          <w:szCs w:val="24"/>
+        </w:rPr>
+      </w:pPr>
+      <w:r>
+        <w:rPr>
+          <w:rFonts w:ascii="Times New Roman" w:hAnsi="Times New Roman" w:cs="Times New Roman"/>
+          <w:sz w:val="24"/>
+          <w:szCs w:val="24"/>
+        </w:rPr>
+        <w:t>De igual forma se muestra el historial a los archivos de código.</w:t>
+      </w:r>
+    </w:p>
+    <w:p>
+      <w:pPr>
         <w:jc w:val="center"/>
-        <w:rPr>
-          <w:rFonts w:ascii="Times New Roman" w:hAnsi="Times New Roman" w:cs="Times New Roman"/>
-          <w:sz w:val="24"/>
-          <w:szCs w:val="24"/>
-        </w:rPr>
-      </w:pPr>
-    </w:p>
-    <w:p>
+      </w:pPr>
+      <w:r>
+        <w:drawing>
+          <wp:inline distT="0" distB="0" distL="0" distR="0" wp14:anchorId="4FF21DBA" wp14:editId="358597BA">
+            <wp:extent cx="5400040" cy="3854450"/>
+            <wp:effectExtent l="0" t="0" r="0" b="0"/>
+            <wp:docPr id="7" name="Imagen 7"/>
+            <wp:cNvGraphicFramePr>
+              <a:graphicFrameLocks xmlns:a="http://schemas.openxmlformats.org/drawingml/2006/main" noChangeAspect="1"/>
+            </wp:cNvGraphicFramePr>
+            <a:graphic xmlns:a="http://schemas.openxmlformats.org/drawingml/2006/main">
+              <a:graphicData uri="http://schemas.openxmlformats.org/drawingml/2006/picture">
+                <pic:pic xmlns:pic="http://schemas.openxmlformats.org/drawingml/2006/picture">
+                  <pic:nvPicPr>
+                    <pic:cNvPr id="1" name=""/>
+                    <pic:cNvPicPr/>
+                  </pic:nvPicPr>
+                  <pic:blipFill>
+                    <a:blip r:embed="rId10"/>
+                    <a:stretch>
+                      <a:fillRect/>
+                    </a:stretch>
+                  </pic:blipFill>
+                  <pic:spPr>
+                    <a:xfrm>
+                      <a:off x="0" y="0"/>
+                      <a:ext cx="5400040" cy="3854450"/>
+                    </a:xfrm>
+                    <a:prstGeom prst="rect">
+                      <a:avLst/>
+                    </a:prstGeom>
+                  </pic:spPr>
+                </pic:pic>
+              </a:graphicData>
+            </a:graphic>
+          </wp:inline>
+        </w:drawing>
+      </w:r>
       <w:bookmarkStart w:id="0" w:name="_GoBack"/>
       <w:bookmarkEnd w:id="0"/>
     </w:p>

</xml_diff>